<commit_message>
Final uber issue resolved
</commit_message>
<xml_diff>
--- a/Design Document.docx
+++ b/Design Document.docx
@@ -2358,13 +2358,13 @@
         <w:t>varchar(20), travel_duration int(20), user_selected_drive varchar(20),</w:t>
       </w:r>
       <w:r>
-        <w:t>cost int(10)</w:t>
+        <w:t>cost int(10),</w:t>
+      </w:r>
+      <w:r>
+        <w:t>modename varchar(20),</w:t>
       </w:r>
       <w:bookmarkStart w:id="0" w:name="_GoBack"/>
       <w:bookmarkEnd w:id="0"/>
-      <w:r>
-        <w:t>,</w:t>
-      </w:r>
       <w:r>
         <w:t>primary key(TRAVEL_REQUEST_ID), foreign key (user_id) references user_profile(user_id), foreign key (TRAVEL_MODE_SELECTED) references travel_mode(travel_mode_id), foreign key (TRAVEL_DRIVE_SELECTED) references travel_drive(drive_id));</w:t>
       </w:r>

</xml_diff>